<commit_message>
feat: new texts and portuguese cvs
</commit_message>
<xml_diff>
--- a/public/resumes/word/HenriqueMascarin_DesenvolvedorReactNative.docx
+++ b/public/resumes/word/HenriqueMascarin_DesenvolvedorReactNative.docx
@@ -812,7 +812,7 @@
           <w:szCs w:val="22"/>
           <w:lang w:val="pt-BR"/>
         </w:rPr>
-        <w:t xml:space="preserve">Desenvolvedor com mais de 3 anos de experiência </w:t>
+        <w:t>Desenvolvedor Front-</w:t>
       </w:r>
       <w:r>
         <w:rPr>
@@ -822,7 +822,7 @@
           <w:szCs w:val="22"/>
           <w:lang w:val="pt-BR"/>
         </w:rPr>
-        <w:t>na</w:t>
+        <w:t>end</w:t>
       </w:r>
       <w:r>
         <w:rPr>
@@ -832,7 +832,7 @@
           <w:szCs w:val="22"/>
           <w:lang w:val="pt-BR"/>
         </w:rPr>
-        <w:t xml:space="preserve"> programação, </w:t>
+        <w:t xml:space="preserve"> Pleno, especializado em </w:t>
       </w:r>
       <w:r>
         <w:rPr>
@@ -842,7 +842,7 @@
           <w:szCs w:val="22"/>
           <w:lang w:val="pt-BR"/>
         </w:rPr>
-        <w:t xml:space="preserve">tendo sua </w:t>
+        <w:t>React</w:t>
       </w:r>
       <w:r>
         <w:rPr>
@@ -852,7 +852,7 @@
           <w:szCs w:val="22"/>
           <w:lang w:val="pt-BR"/>
         </w:rPr>
-        <w:t>trajetória iniciada em Front-</w:t>
+        <w:t>.js</w:t>
       </w:r>
       <w:r>
         <w:rPr>
@@ -862,7 +862,7 @@
           <w:szCs w:val="22"/>
           <w:lang w:val="pt-BR"/>
         </w:rPr>
-        <w:t>end</w:t>
+        <w:t xml:space="preserve"> e Vue.js. Transformo interfaces esquecidas, feias ou confusas em experiências visuais marcantes. Aumentei a flexibilidade do SG Master Web em 100% com o controle das permissões e configuração das taxas por credenciadoras. Otimizei os envios para produção e os testes de compilação em 80%, utilizando automações com CI/CD para o aplicativo Media Timer. Com essa bagagem, busco </w:t>
       </w:r>
       <w:r>
         <w:rPr>
@@ -872,7 +872,7 @@
           <w:szCs w:val="22"/>
           <w:lang w:val="pt-BR"/>
         </w:rPr>
-        <w:t xml:space="preserve"> e atualmente focada em desenvolvimento mobile</w:t>
+        <w:t>gera</w:t>
       </w:r>
       <w:r>
         <w:rPr>
@@ -882,7 +882,7 @@
           <w:szCs w:val="22"/>
           <w:lang w:val="pt-BR"/>
         </w:rPr>
-        <w:t xml:space="preserve"> com </w:t>
+        <w:t xml:space="preserve">r impacto no desenvolvimento mobile com </w:t>
       </w:r>
       <w:r>
         <w:rPr>
@@ -922,625 +922,7 @@
           <w:szCs w:val="22"/>
           <w:lang w:val="pt-BR"/>
         </w:rPr>
-        <w:t>. So</w:t>
-      </w:r>
-      <w:r>
-        <w:rPr>
-          <w:rFonts w:ascii="Arial" w:hAnsi="Arial" w:eastAsia="Arial" w:cs="Arial"/>
-          <w:noProof w:val="0"/>
-          <w:sz w:val="22"/>
-          <w:szCs w:val="22"/>
-          <w:lang w:val="pt-BR"/>
-        </w:rPr>
-        <w:t>u fun</w:t>
-      </w:r>
-      <w:r>
-        <w:rPr>
-          <w:rFonts w:ascii="Arial" w:hAnsi="Arial" w:eastAsia="Arial" w:cs="Arial"/>
-          <w:noProof w:val="0"/>
-          <w:sz w:val="22"/>
-          <w:szCs w:val="22"/>
-          <w:lang w:val="pt-BR"/>
-        </w:rPr>
-        <w:t>dador da minha empresa</w:t>
-      </w:r>
-      <w:r>
-        <w:rPr>
-          <w:rFonts w:ascii="Arial" w:hAnsi="Arial" w:eastAsia="Arial" w:cs="Arial"/>
-          <w:noProof w:val="0"/>
-          <w:sz w:val="22"/>
-          <w:szCs w:val="22"/>
-          <w:lang w:val="pt-BR"/>
-        </w:rPr>
-        <w:t>,</w:t>
-      </w:r>
-      <w:r>
-        <w:rPr>
-          <w:rFonts w:ascii="Arial" w:hAnsi="Arial" w:eastAsia="Arial" w:cs="Arial"/>
-          <w:noProof w:val="0"/>
-          <w:sz w:val="22"/>
-          <w:szCs w:val="22"/>
-          <w:lang w:val="pt-BR"/>
-        </w:rPr>
-        <w:t xml:space="preserve"> </w:t>
-      </w:r>
-      <w:r>
-        <w:rPr>
-          <w:rFonts w:ascii="Arial" w:hAnsi="Arial" w:eastAsia="Arial" w:cs="Arial"/>
-          <w:noProof w:val="0"/>
-          <w:sz w:val="22"/>
-          <w:szCs w:val="22"/>
-          <w:lang w:val="pt-BR"/>
-        </w:rPr>
-        <w:t>publiquei</w:t>
-      </w:r>
-      <w:r>
-        <w:rPr>
-          <w:rFonts w:ascii="Arial" w:hAnsi="Arial" w:eastAsia="Arial" w:cs="Arial"/>
-          <w:noProof w:val="0"/>
-          <w:sz w:val="22"/>
-          <w:szCs w:val="22"/>
-          <w:lang w:val="pt-BR"/>
-        </w:rPr>
-        <w:t xml:space="preserve"> </w:t>
-      </w:r>
-      <w:r>
-        <w:rPr>
-          <w:rFonts w:ascii="Arial" w:hAnsi="Arial" w:eastAsia="Arial" w:cs="Arial"/>
-          <w:noProof w:val="0"/>
-          <w:sz w:val="22"/>
-          <w:szCs w:val="22"/>
-          <w:lang w:val="pt-BR"/>
-        </w:rPr>
-        <w:t xml:space="preserve">o </w:t>
-      </w:r>
-      <w:r>
-        <w:rPr>
-          <w:rFonts w:ascii="Arial" w:hAnsi="Arial" w:eastAsia="Arial" w:cs="Arial"/>
-          <w:noProof w:val="0"/>
-          <w:sz w:val="22"/>
-          <w:szCs w:val="22"/>
-          <w:lang w:val="pt-BR"/>
-        </w:rPr>
-        <w:t>aplicativo</w:t>
-      </w:r>
-      <w:r>
-        <w:rPr>
-          <w:rFonts w:ascii="Arial" w:hAnsi="Arial" w:eastAsia="Arial" w:cs="Arial"/>
-          <w:noProof w:val="0"/>
-          <w:sz w:val="22"/>
-          <w:szCs w:val="22"/>
-          <w:lang w:val="pt-BR"/>
-        </w:rPr>
-        <w:t xml:space="preserve"> Media Timer</w:t>
-      </w:r>
-      <w:r>
-        <w:rPr>
-          <w:rFonts w:ascii="Arial" w:hAnsi="Arial" w:eastAsia="Arial" w:cs="Arial"/>
-          <w:noProof w:val="0"/>
-          <w:sz w:val="22"/>
-          <w:szCs w:val="22"/>
-          <w:lang w:val="pt-BR"/>
-        </w:rPr>
-        <w:t xml:space="preserve"> na Google Play e</w:t>
-      </w:r>
-      <w:r>
-        <w:rPr>
-          <w:rFonts w:ascii="Arial" w:hAnsi="Arial" w:eastAsia="Arial" w:cs="Arial"/>
-          <w:noProof w:val="0"/>
-          <w:sz w:val="22"/>
-          <w:szCs w:val="22"/>
-          <w:lang w:val="pt-BR"/>
-        </w:rPr>
-        <w:t xml:space="preserve"> </w:t>
-      </w:r>
-      <w:r>
-        <w:rPr>
-          <w:rFonts w:ascii="Arial" w:hAnsi="Arial" w:eastAsia="Arial" w:cs="Arial"/>
-          <w:noProof w:val="0"/>
-          <w:sz w:val="22"/>
-          <w:szCs w:val="22"/>
-          <w:lang w:val="pt-BR"/>
-        </w:rPr>
-        <w:t>estou</w:t>
-      </w:r>
-      <w:r>
-        <w:rPr>
-          <w:rFonts w:ascii="Arial" w:hAnsi="Arial" w:eastAsia="Arial" w:cs="Arial"/>
-          <w:noProof w:val="0"/>
-          <w:sz w:val="22"/>
-          <w:szCs w:val="22"/>
-          <w:lang w:val="pt-BR"/>
-        </w:rPr>
-        <w:t xml:space="preserve"> desenvolvendo o aplicativo fictício de e-commerce Sta</w:t>
-      </w:r>
-      <w:r>
-        <w:rPr>
-          <w:rFonts w:ascii="Arial" w:hAnsi="Arial" w:eastAsia="Arial" w:cs="Arial"/>
-          <w:noProof w:val="0"/>
-          <w:sz w:val="22"/>
-          <w:szCs w:val="22"/>
-          <w:lang w:val="pt-BR"/>
-        </w:rPr>
-        <w:t>r T-</w:t>
-      </w:r>
-      <w:r>
-        <w:rPr>
-          <w:rFonts w:ascii="Arial" w:hAnsi="Arial" w:eastAsia="Arial" w:cs="Arial"/>
-          <w:noProof w:val="0"/>
-          <w:sz w:val="22"/>
-          <w:szCs w:val="22"/>
-          <w:lang w:val="pt-BR"/>
-        </w:rPr>
-        <w:t>Sh</w:t>
-      </w:r>
-      <w:r>
-        <w:rPr>
-          <w:rFonts w:ascii="Arial" w:hAnsi="Arial" w:eastAsia="Arial" w:cs="Arial"/>
-          <w:noProof w:val="0"/>
-          <w:sz w:val="22"/>
-          <w:szCs w:val="22"/>
-          <w:lang w:val="pt-BR"/>
-        </w:rPr>
-        <w:t>irts</w:t>
-      </w:r>
-      <w:r>
-        <w:rPr>
-          <w:rFonts w:ascii="Arial" w:hAnsi="Arial" w:eastAsia="Arial" w:cs="Arial"/>
-          <w:noProof w:val="0"/>
-          <w:sz w:val="22"/>
-          <w:szCs w:val="22"/>
-          <w:lang w:val="pt-BR"/>
-        </w:rPr>
-        <w:t xml:space="preserve"> como projeto de </w:t>
-      </w:r>
-      <w:r>
-        <w:rPr>
-          <w:rFonts w:ascii="Arial" w:hAnsi="Arial" w:eastAsia="Arial" w:cs="Arial"/>
-          <w:noProof w:val="0"/>
-          <w:sz w:val="22"/>
-          <w:szCs w:val="22"/>
-          <w:lang w:val="pt-BR"/>
-        </w:rPr>
-        <w:t>apresentação</w:t>
-      </w:r>
-      <w:r>
-        <w:rPr>
-          <w:rFonts w:ascii="Arial" w:hAnsi="Arial" w:eastAsia="Arial" w:cs="Arial"/>
-          <w:noProof w:val="0"/>
-          <w:sz w:val="22"/>
-          <w:szCs w:val="22"/>
-          <w:lang w:val="pt-BR"/>
-        </w:rPr>
         <w:t>.</w:t>
-      </w:r>
-    </w:p>
-    <w:p>
-      <w:pPr>
-        <w:pStyle w:val="Normal"/>
-        <w:spacing w:before="80" w:beforeAutospacing="off" w:after="0" w:afterAutospacing="off" w:line="276" w:lineRule="auto"/>
-        <w:ind w:left="-822" w:right="-844"/>
-        <w:jc w:val="both"/>
-        <w:rPr>
-          <w:rFonts w:ascii="Arial" w:hAnsi="Arial" w:eastAsia="Arial" w:cs="Arial"/>
-          <w:noProof w:val="0"/>
-          <w:sz w:val="22"/>
-          <w:szCs w:val="22"/>
-          <w:lang w:val="pt-BR"/>
-        </w:rPr>
-      </w:pPr>
-      <w:r>
-        <w:rPr>
-          <w:rFonts w:ascii="Arial" w:hAnsi="Arial" w:eastAsia="Arial" w:cs="Arial"/>
-          <w:noProof w:val="0"/>
-          <w:sz w:val="22"/>
-          <w:szCs w:val="22"/>
-          <w:lang w:val="pt-BR"/>
-        </w:rPr>
-        <w:t>Minha base sólida em Front-</w:t>
-      </w:r>
-      <w:r>
-        <w:rPr>
-          <w:rFonts w:ascii="Arial" w:hAnsi="Arial" w:eastAsia="Arial" w:cs="Arial"/>
-          <w:noProof w:val="0"/>
-          <w:sz w:val="22"/>
-          <w:szCs w:val="22"/>
-          <w:lang w:val="pt-BR"/>
-        </w:rPr>
-        <w:t>end</w:t>
-      </w:r>
-      <w:r>
-        <w:rPr>
-          <w:rFonts w:ascii="Arial" w:hAnsi="Arial" w:eastAsia="Arial" w:cs="Arial"/>
-          <w:noProof w:val="0"/>
-          <w:sz w:val="22"/>
-          <w:szCs w:val="22"/>
-          <w:lang w:val="pt-BR"/>
-        </w:rPr>
-        <w:t xml:space="preserve"> contribui diretamente para a qualidade dos meus projetos mobile, aplicando boas práticas de acessibilidade</w:t>
-      </w:r>
-      <w:r>
-        <w:rPr>
-          <w:rFonts w:ascii="Arial" w:hAnsi="Arial" w:eastAsia="Arial" w:cs="Arial"/>
-          <w:noProof w:val="0"/>
-          <w:sz w:val="22"/>
-          <w:szCs w:val="22"/>
-          <w:lang w:val="pt-BR"/>
-        </w:rPr>
-        <w:t>,</w:t>
-      </w:r>
-      <w:r>
-        <w:rPr>
-          <w:rFonts w:ascii="Arial" w:hAnsi="Arial" w:eastAsia="Arial" w:cs="Arial"/>
-          <w:noProof w:val="0"/>
-          <w:sz w:val="22"/>
-          <w:szCs w:val="22"/>
-          <w:lang w:val="pt-BR"/>
-        </w:rPr>
-        <w:t xml:space="preserve"> código limpo</w:t>
-      </w:r>
-      <w:r>
-        <w:rPr>
-          <w:rFonts w:ascii="Arial" w:hAnsi="Arial" w:eastAsia="Arial" w:cs="Arial"/>
-          <w:noProof w:val="0"/>
-          <w:sz w:val="22"/>
-          <w:szCs w:val="22"/>
-          <w:lang w:val="pt-BR"/>
-        </w:rPr>
-        <w:t xml:space="preserve"> e design UX/UI</w:t>
-      </w:r>
-      <w:r>
-        <w:rPr>
-          <w:rFonts w:ascii="Arial" w:hAnsi="Arial" w:eastAsia="Arial" w:cs="Arial"/>
-          <w:noProof w:val="0"/>
-          <w:sz w:val="22"/>
-          <w:szCs w:val="22"/>
-          <w:lang w:val="pt-BR"/>
-        </w:rPr>
-        <w:t>. Co</w:t>
-      </w:r>
-      <w:r>
-        <w:rPr>
-          <w:rFonts w:ascii="Arial" w:hAnsi="Arial" w:eastAsia="Arial" w:cs="Arial"/>
-          <w:noProof w:val="0"/>
-          <w:sz w:val="22"/>
-          <w:szCs w:val="22"/>
-          <w:lang w:val="pt-BR"/>
-        </w:rPr>
-        <w:t>mo de</w:t>
-      </w:r>
-      <w:r>
-        <w:rPr>
-          <w:rFonts w:ascii="Arial" w:hAnsi="Arial" w:eastAsia="Arial" w:cs="Arial"/>
-          <w:noProof w:val="0"/>
-          <w:sz w:val="22"/>
-          <w:szCs w:val="22"/>
-          <w:lang w:val="pt-BR"/>
-        </w:rPr>
-        <w:t xml:space="preserve">staque, </w:t>
-      </w:r>
-      <w:r>
-        <w:rPr>
-          <w:rFonts w:ascii="Arial" w:hAnsi="Arial" w:eastAsia="Arial" w:cs="Arial"/>
-          <w:noProof w:val="0"/>
-          <w:sz w:val="22"/>
-          <w:szCs w:val="22"/>
-          <w:lang w:val="pt-BR"/>
-        </w:rPr>
-        <w:t xml:space="preserve">atualmente atuo </w:t>
-      </w:r>
-      <w:r>
-        <w:rPr>
-          <w:rFonts w:ascii="Arial" w:hAnsi="Arial" w:eastAsia="Arial" w:cs="Arial"/>
-          <w:noProof w:val="0"/>
-          <w:sz w:val="22"/>
-          <w:szCs w:val="22"/>
-          <w:lang w:val="pt-BR"/>
-        </w:rPr>
-        <w:t>no sistema SG Master Web</w:t>
-      </w:r>
-      <w:r>
-        <w:rPr>
-          <w:rFonts w:ascii="Arial" w:hAnsi="Arial" w:eastAsia="Arial" w:cs="Arial"/>
-          <w:noProof w:val="0"/>
-          <w:sz w:val="22"/>
-          <w:szCs w:val="22"/>
-          <w:lang w:val="pt-BR"/>
-        </w:rPr>
-        <w:t>,</w:t>
-      </w:r>
-      <w:r>
-        <w:rPr>
-          <w:rFonts w:ascii="Arial" w:hAnsi="Arial" w:eastAsia="Arial" w:cs="Arial"/>
-          <w:noProof w:val="0"/>
-          <w:sz w:val="22"/>
-          <w:szCs w:val="22"/>
-          <w:lang w:val="pt-BR"/>
-        </w:rPr>
-        <w:t xml:space="preserve"> </w:t>
-      </w:r>
-      <w:r>
-        <w:rPr>
-          <w:rFonts w:ascii="Arial" w:hAnsi="Arial" w:eastAsia="Arial" w:cs="Arial"/>
-          <w:noProof w:val="0"/>
-          <w:sz w:val="22"/>
-          <w:szCs w:val="22"/>
-          <w:lang w:val="pt-BR"/>
-        </w:rPr>
-        <w:t>utilizado</w:t>
-      </w:r>
-      <w:r>
-        <w:rPr>
-          <w:rFonts w:ascii="Arial" w:hAnsi="Arial" w:eastAsia="Arial" w:cs="Arial"/>
-          <w:noProof w:val="0"/>
-          <w:sz w:val="22"/>
-          <w:szCs w:val="22"/>
-          <w:lang w:val="pt-BR"/>
-        </w:rPr>
-        <w:t xml:space="preserve"> </w:t>
-      </w:r>
-      <w:r>
-        <w:rPr>
-          <w:rFonts w:ascii="Arial" w:hAnsi="Arial" w:eastAsia="Arial" w:cs="Arial"/>
-          <w:noProof w:val="0"/>
-          <w:sz w:val="22"/>
-          <w:szCs w:val="22"/>
-          <w:lang w:val="pt-BR"/>
-        </w:rPr>
-        <w:t xml:space="preserve">por </w:t>
-      </w:r>
-      <w:r>
-        <w:rPr>
-          <w:rFonts w:ascii="Arial" w:hAnsi="Arial" w:eastAsia="Arial" w:cs="Arial"/>
-          <w:noProof w:val="0"/>
-          <w:sz w:val="22"/>
-          <w:szCs w:val="22"/>
-          <w:lang w:val="pt-BR"/>
-        </w:rPr>
-        <w:t>milhares de clientes.</w:t>
-      </w:r>
-    </w:p>
-    <w:p>
-      <w:pPr>
-        <w:pStyle w:val="Normal"/>
-        <w:spacing w:before="80" w:beforeAutospacing="off" w:after="0" w:afterAutospacing="off" w:line="276" w:lineRule="auto"/>
-        <w:ind w:left="-822" w:right="-844"/>
-        <w:jc w:val="both"/>
-        <w:rPr>
-          <w:rFonts w:ascii="Arial" w:hAnsi="Arial" w:eastAsia="Arial" w:cs="Arial"/>
-          <w:b w:val="0"/>
-          <w:bCs w:val="0"/>
-          <w:i w:val="0"/>
-          <w:iCs w:val="0"/>
-          <w:strike w:val="0"/>
-          <w:dstrike w:val="0"/>
-          <w:noProof w:val="0"/>
-          <w:color w:val="000000" w:themeColor="text1" w:themeTint="FF" w:themeShade="FF"/>
-          <w:sz w:val="22"/>
-          <w:szCs w:val="22"/>
-          <w:u w:val="none"/>
-          <w:lang w:val="pt-BR"/>
-        </w:rPr>
-      </w:pPr>
-      <w:r>
-        <w:rPr>
-          <w:rFonts w:ascii="Arial" w:hAnsi="Arial" w:eastAsia="Arial" w:cs="Arial"/>
-          <w:noProof w:val="0"/>
-          <w:sz w:val="22"/>
-          <w:szCs w:val="22"/>
-          <w:lang w:val="pt-BR"/>
-        </w:rPr>
-        <w:t>T</w:t>
-      </w:r>
-      <w:r>
-        <w:rPr>
-          <w:rFonts w:ascii="Arial" w:hAnsi="Arial" w:eastAsia="Arial" w:cs="Arial"/>
-          <w:noProof w:val="0"/>
-          <w:sz w:val="22"/>
-          <w:szCs w:val="22"/>
-          <w:lang w:val="pt-BR"/>
-        </w:rPr>
-        <w:t>enho experiência</w:t>
-      </w:r>
-      <w:r>
-        <w:rPr>
-          <w:rFonts w:ascii="Arial" w:hAnsi="Arial" w:eastAsia="Arial" w:cs="Arial"/>
-          <w:noProof w:val="0"/>
-          <w:sz w:val="22"/>
-          <w:szCs w:val="22"/>
-          <w:lang w:val="pt-BR"/>
-        </w:rPr>
-        <w:t xml:space="preserve"> sólida</w:t>
-      </w:r>
-      <w:r>
-        <w:rPr>
-          <w:rFonts w:ascii="Arial" w:hAnsi="Arial" w:eastAsia="Arial" w:cs="Arial"/>
-          <w:noProof w:val="0"/>
-          <w:sz w:val="22"/>
-          <w:szCs w:val="22"/>
-          <w:lang w:val="pt-BR"/>
-        </w:rPr>
-        <w:t xml:space="preserve"> com React.js, principal tecnologia </w:t>
-      </w:r>
-      <w:r>
-        <w:rPr>
-          <w:rFonts w:ascii="Arial" w:hAnsi="Arial" w:eastAsia="Arial" w:cs="Arial"/>
-          <w:noProof w:val="0"/>
-          <w:sz w:val="22"/>
-          <w:szCs w:val="22"/>
-          <w:lang w:val="pt-BR"/>
-        </w:rPr>
-        <w:t>d</w:t>
-      </w:r>
-      <w:r>
-        <w:rPr>
-          <w:rFonts w:ascii="Arial" w:hAnsi="Arial" w:eastAsia="Arial" w:cs="Arial"/>
-          <w:noProof w:val="0"/>
-          <w:sz w:val="22"/>
-          <w:szCs w:val="22"/>
-          <w:lang w:val="pt-BR"/>
-        </w:rPr>
-        <w:t xml:space="preserve">os meus </w:t>
-      </w:r>
-      <w:r>
-        <w:rPr>
-          <w:rFonts w:ascii="Arial" w:hAnsi="Arial" w:eastAsia="Arial" w:cs="Arial"/>
-          <w:noProof w:val="0"/>
-          <w:sz w:val="22"/>
-          <w:szCs w:val="22"/>
-          <w:lang w:val="pt-BR"/>
-        </w:rPr>
-        <w:t>sites</w:t>
-      </w:r>
-      <w:r>
-        <w:rPr>
-          <w:rFonts w:ascii="Arial" w:hAnsi="Arial" w:eastAsia="Arial" w:cs="Arial"/>
-          <w:noProof w:val="0"/>
-          <w:sz w:val="22"/>
-          <w:szCs w:val="22"/>
-          <w:lang w:val="pt-BR"/>
-        </w:rPr>
-        <w:t xml:space="preserve"> </w:t>
-      </w:r>
-      <w:r>
-        <w:rPr>
-          <w:rFonts w:ascii="Arial" w:hAnsi="Arial" w:eastAsia="Arial" w:cs="Arial"/>
-          <w:noProof w:val="0"/>
-          <w:sz w:val="22"/>
-          <w:szCs w:val="22"/>
-          <w:lang w:val="pt-BR"/>
-        </w:rPr>
-        <w:t>que seguem boas práticas de HTML semântico</w:t>
-      </w:r>
-      <w:r>
-        <w:rPr>
-          <w:rFonts w:ascii="Arial" w:hAnsi="Arial" w:eastAsia="Arial" w:cs="Arial"/>
-          <w:noProof w:val="0"/>
-          <w:sz w:val="22"/>
-          <w:szCs w:val="22"/>
-          <w:lang w:val="pt-BR"/>
-        </w:rPr>
-        <w:t xml:space="preserve">. </w:t>
-      </w:r>
-      <w:r>
-        <w:rPr>
-          <w:rFonts w:ascii="Arial" w:hAnsi="Arial" w:eastAsia="Arial" w:cs="Arial"/>
-          <w:noProof w:val="0"/>
-          <w:sz w:val="22"/>
-          <w:szCs w:val="22"/>
-          <w:lang w:val="pt-BR"/>
-        </w:rPr>
-        <w:t>Por fim, p</w:t>
-      </w:r>
-      <w:r>
-        <w:rPr>
-          <w:rFonts w:ascii="Arial" w:hAnsi="Arial" w:eastAsia="Arial" w:cs="Arial"/>
-          <w:noProof w:val="0"/>
-          <w:sz w:val="22"/>
-          <w:szCs w:val="22"/>
-          <w:lang w:val="pt-BR"/>
-        </w:rPr>
-        <w:t xml:space="preserve">ossuo conhecimento em Next.js e </w:t>
-      </w:r>
-      <w:r>
-        <w:rPr>
-          <w:rFonts w:ascii="Arial" w:hAnsi="Arial" w:eastAsia="Arial" w:cs="Arial"/>
-          <w:noProof w:val="0"/>
-          <w:sz w:val="22"/>
-          <w:szCs w:val="22"/>
-          <w:lang w:val="pt-BR"/>
-        </w:rPr>
-        <w:t>tecnologi</w:t>
-      </w:r>
-      <w:r>
-        <w:rPr>
-          <w:rFonts w:ascii="Arial" w:hAnsi="Arial" w:eastAsia="Arial" w:cs="Arial"/>
-          <w:noProof w:val="0"/>
-          <w:sz w:val="22"/>
-          <w:szCs w:val="22"/>
-          <w:lang w:val="pt-BR"/>
-        </w:rPr>
-        <w:t xml:space="preserve">as de estilização como </w:t>
-      </w:r>
-      <w:r>
-        <w:rPr>
-          <w:rFonts w:ascii="Arial" w:hAnsi="Arial" w:eastAsia="Arial" w:cs="Arial"/>
-          <w:noProof w:val="0"/>
-          <w:sz w:val="22"/>
-          <w:szCs w:val="22"/>
-          <w:lang w:val="pt-BR"/>
-        </w:rPr>
-        <w:t>Sass</w:t>
-      </w:r>
-      <w:r>
-        <w:rPr>
-          <w:rFonts w:ascii="Arial" w:hAnsi="Arial" w:eastAsia="Arial" w:cs="Arial"/>
-          <w:noProof w:val="0"/>
-          <w:sz w:val="22"/>
-          <w:szCs w:val="22"/>
-          <w:lang w:val="pt-BR"/>
-        </w:rPr>
-        <w:t xml:space="preserve">, </w:t>
-      </w:r>
-      <w:r>
-        <w:rPr>
-          <w:rFonts w:ascii="Arial" w:hAnsi="Arial" w:eastAsia="Arial" w:cs="Arial"/>
-          <w:noProof w:val="0"/>
-          <w:sz w:val="22"/>
-          <w:szCs w:val="22"/>
-          <w:lang w:val="pt-BR"/>
-        </w:rPr>
-        <w:t>Styled</w:t>
-      </w:r>
-      <w:r>
-        <w:rPr>
-          <w:rFonts w:ascii="Arial" w:hAnsi="Arial" w:eastAsia="Arial" w:cs="Arial"/>
-          <w:noProof w:val="0"/>
-          <w:sz w:val="22"/>
-          <w:szCs w:val="22"/>
-          <w:lang w:val="pt-BR"/>
-        </w:rPr>
-        <w:t xml:space="preserve"> </w:t>
-      </w:r>
-      <w:r>
-        <w:rPr>
-          <w:rFonts w:ascii="Arial" w:hAnsi="Arial" w:eastAsia="Arial" w:cs="Arial"/>
-          <w:noProof w:val="0"/>
-          <w:sz w:val="22"/>
-          <w:szCs w:val="22"/>
-          <w:lang w:val="pt-BR"/>
-        </w:rPr>
-        <w:t>Components</w:t>
-      </w:r>
-      <w:r>
-        <w:rPr>
-          <w:rFonts w:ascii="Arial" w:hAnsi="Arial" w:eastAsia="Arial" w:cs="Arial"/>
-          <w:noProof w:val="0"/>
-          <w:sz w:val="22"/>
-          <w:szCs w:val="22"/>
-          <w:lang w:val="pt-BR"/>
-        </w:rPr>
-        <w:t xml:space="preserve"> e </w:t>
-      </w:r>
-      <w:r>
-        <w:rPr>
-          <w:rFonts w:ascii="Arial" w:hAnsi="Arial" w:eastAsia="Arial" w:cs="Arial"/>
-          <w:noProof w:val="0"/>
-          <w:sz w:val="22"/>
-          <w:szCs w:val="22"/>
-          <w:lang w:val="pt-BR"/>
-        </w:rPr>
-        <w:t>Tailwind</w:t>
-      </w:r>
-      <w:r>
-        <w:rPr>
-          <w:rFonts w:ascii="Arial" w:hAnsi="Arial" w:eastAsia="Arial" w:cs="Arial"/>
-          <w:noProof w:val="0"/>
-          <w:sz w:val="22"/>
-          <w:szCs w:val="22"/>
-          <w:lang w:val="pt-BR"/>
-        </w:rPr>
-        <w:t xml:space="preserve"> CSS.</w:t>
       </w:r>
     </w:p>
     <w:p>
@@ -2107,43 +1489,104 @@
           <w:u w:val="none"/>
           <w:lang w:val="pt-BR"/>
         </w:rPr>
-        <w:t xml:space="preserve">  Consegui aprovação de 100% dos responsáveis pelo produto em relação ao design de Front-end do sistema SG Master Web. Busquei customizar o design dos componentes já prontos do Quasar por CSS e utilizei o inspecionador do </w:t>
-      </w:r>
-      <w:r>
-        <w:rPr>
-          <w:rFonts w:ascii="Arial" w:hAnsi="Arial" w:eastAsia="Arial" w:cs="Arial"/>
-          <w:b w:val="0"/>
-          <w:bCs w:val="0"/>
-          <w:i w:val="0"/>
-          <w:iCs w:val="0"/>
-          <w:strike w:val="0"/>
-          <w:dstrike w:val="0"/>
-          <w:noProof w:val="0"/>
-          <w:color w:val="000000" w:themeColor="text1" w:themeTint="FF" w:themeShade="FF"/>
-          <w:sz w:val="21"/>
-          <w:szCs w:val="21"/>
-          <w:u w:val="none"/>
-          <w:lang w:val="pt-BR"/>
-        </w:rPr>
-        <w:t>DevTools</w:t>
-      </w:r>
-      <w:r>
-        <w:rPr>
-          <w:rFonts w:ascii="Arial" w:hAnsi="Arial" w:eastAsia="Arial" w:cs="Arial"/>
-          <w:b w:val="0"/>
-          <w:bCs w:val="0"/>
-          <w:i w:val="0"/>
-          <w:iCs w:val="0"/>
-          <w:strike w:val="0"/>
-          <w:dstrike w:val="0"/>
-          <w:noProof w:val="0"/>
-          <w:color w:val="000000" w:themeColor="text1" w:themeTint="FF" w:themeShade="FF"/>
-          <w:sz w:val="21"/>
-          <w:szCs w:val="21"/>
-          <w:u w:val="none"/>
-          <w:lang w:val="pt-BR"/>
-        </w:rPr>
-        <w:t xml:space="preserve"> para saber as classes que deveriam ser modificadas, deixando o design diferente do padrão do framework.</w:t>
+        <w:t xml:space="preserve">  </w:t>
+      </w:r>
+      <w:r>
+        <w:rPr>
+          <w:rFonts w:ascii="Arial" w:hAnsi="Arial" w:eastAsia="Arial" w:cs="Arial"/>
+          <w:b w:val="0"/>
+          <w:bCs w:val="0"/>
+          <w:i w:val="0"/>
+          <w:iCs w:val="0"/>
+          <w:strike w:val="0"/>
+          <w:dstrike w:val="0"/>
+          <w:noProof w:val="0"/>
+          <w:color w:val="000000" w:themeColor="text1" w:themeTint="FF" w:themeShade="FF"/>
+          <w:sz w:val="21"/>
+          <w:szCs w:val="21"/>
+          <w:u w:val="none"/>
+          <w:lang w:val="pt-BR"/>
+        </w:rPr>
+        <w:t>Aprovação dos stakeholders sobre o design de front-</w:t>
+      </w:r>
+      <w:r>
+        <w:rPr>
+          <w:rFonts w:ascii="Arial" w:hAnsi="Arial" w:eastAsia="Arial" w:cs="Arial"/>
+          <w:b w:val="0"/>
+          <w:bCs w:val="0"/>
+          <w:i w:val="0"/>
+          <w:iCs w:val="0"/>
+          <w:strike w:val="0"/>
+          <w:dstrike w:val="0"/>
+          <w:noProof w:val="0"/>
+          <w:color w:val="000000" w:themeColor="text1" w:themeTint="FF" w:themeShade="FF"/>
+          <w:sz w:val="21"/>
+          <w:szCs w:val="21"/>
+          <w:u w:val="none"/>
+          <w:lang w:val="pt-BR"/>
+        </w:rPr>
+        <w:t>end</w:t>
+      </w:r>
+      <w:r>
+        <w:rPr>
+          <w:rFonts w:ascii="Arial" w:hAnsi="Arial" w:eastAsia="Arial" w:cs="Arial"/>
+          <w:b w:val="0"/>
+          <w:bCs w:val="0"/>
+          <w:i w:val="0"/>
+          <w:iCs w:val="0"/>
+          <w:strike w:val="0"/>
+          <w:dstrike w:val="0"/>
+          <w:noProof w:val="0"/>
+          <w:color w:val="000000" w:themeColor="text1" w:themeTint="FF" w:themeShade="FF"/>
+          <w:sz w:val="21"/>
+          <w:szCs w:val="21"/>
+          <w:u w:val="none"/>
+          <w:lang w:val="pt-BR"/>
+        </w:rPr>
+        <w:t xml:space="preserve"> do sistema SG Master Web, com customizações significativas em CSS para componentes do Quasar.</w:t>
+      </w:r>
+    </w:p>
+    <w:p>
+      <w:pPr>
+        <w:pStyle w:val="Normal"/>
+        <w:keepNext w:val="0"/>
+        <w:keepLines w:val="0"/>
+        <w:spacing w:before="80" w:beforeAutospacing="off" w:after="0" w:afterAutospacing="off" w:line="276" w:lineRule="auto"/>
+        <w:ind w:left="-822" w:right="-844"/>
+        <w:jc w:val="both"/>
+        <w:rPr>
+          <w:rFonts w:ascii="Arial" w:hAnsi="Arial" w:eastAsia="Arial" w:cs="Arial"/>
+          <w:b w:val="0"/>
+          <w:bCs w:val="0"/>
+          <w:i w:val="0"/>
+          <w:iCs w:val="0"/>
+          <w:strike w:val="0"/>
+          <w:dstrike w:val="0"/>
+          <w:noProof w:val="0"/>
+          <w:color w:val="000000" w:themeColor="text1" w:themeTint="FF" w:themeShade="FF"/>
+          <w:sz w:val="21"/>
+          <w:szCs w:val="21"/>
+          <w:u w:val="none"/>
+          <w:lang w:val="pt-BR"/>
+        </w:rPr>
+      </w:pPr>
+      <w:r>
+        <w:rPr>
+          <w:rFonts w:ascii="Arial" w:hAnsi="Arial" w:eastAsia="Arial" w:cs="Arial"/>
+          <w:b w:val="0"/>
+          <w:bCs w:val="0"/>
+          <w:i w:val="0"/>
+          <w:iCs w:val="0"/>
+          <w:strike w:val="0"/>
+          <w:dstrike w:val="0"/>
+          <w:noProof w:val="0"/>
+          <w:color w:val="000000" w:themeColor="text1" w:themeTint="FF" w:themeShade="FF"/>
+          <w:sz w:val="21"/>
+          <w:szCs w:val="21"/>
+          <w:u w:val="none"/>
+          <w:lang w:val="pt-BR"/>
+        </w:rPr>
+        <w:t>•  Eliminei gargalos críticos em tabelas grandes (+100 itens) no SG Master Web, com aumento de 100% no desempenho, graças à implementação de scroll virtual.</w:t>
       </w:r>
     </w:p>
     <w:p>
@@ -3977,7 +3420,6 @@
         <w:keepNext w:val="0"/>
         <w:keepLines w:val="0"/>
         <w:suppressLineNumbers w:val="0"/>
-        <w:bidi w:val="0"/>
         <w:spacing w:before="80" w:beforeAutospacing="off" w:after="0" w:afterAutospacing="off" w:line="276" w:lineRule="auto"/>
         <w:ind w:left="-822" w:right="-844"/>
         <w:jc w:val="both"/>
@@ -4031,259 +3473,43 @@
           <w:u w:val="none"/>
           <w:lang w:val="pt-BR"/>
         </w:rPr>
-        <w:t xml:space="preserve">Deixei os envios para a produção e testes de build 100% mais rápidos, ao implementar automações com CI/CD (GitHub </w:t>
-      </w:r>
-      <w:r>
-        <w:rPr>
-          <w:rFonts w:ascii="Arial" w:hAnsi="Arial" w:eastAsia="Arial" w:cs="Arial"/>
-          <w:b w:val="0"/>
-          <w:bCs w:val="0"/>
-          <w:i w:val="0"/>
-          <w:iCs w:val="0"/>
-          <w:strike w:val="0"/>
-          <w:dstrike w:val="0"/>
-          <w:noProof w:val="0"/>
-          <w:color w:val="000000" w:themeColor="text1" w:themeTint="FF" w:themeShade="FF"/>
-          <w:sz w:val="21"/>
-          <w:szCs w:val="21"/>
-          <w:u w:val="none"/>
-          <w:lang w:val="pt-BR"/>
-        </w:rPr>
-        <w:t>A</w:t>
-      </w:r>
-      <w:r>
-        <w:rPr>
-          <w:rFonts w:ascii="Arial" w:hAnsi="Arial" w:eastAsia="Arial" w:cs="Arial"/>
-          <w:b w:val="0"/>
-          <w:bCs w:val="0"/>
-          <w:i w:val="0"/>
-          <w:iCs w:val="0"/>
-          <w:strike w:val="0"/>
-          <w:dstrike w:val="0"/>
-          <w:noProof w:val="0"/>
-          <w:color w:val="000000" w:themeColor="text1" w:themeTint="FF" w:themeShade="FF"/>
-          <w:sz w:val="21"/>
-          <w:szCs w:val="21"/>
-          <w:u w:val="none"/>
-          <w:lang w:val="pt-BR"/>
-        </w:rPr>
-        <w:t>ctions</w:t>
-      </w:r>
-      <w:r>
-        <w:rPr>
-          <w:rFonts w:ascii="Arial" w:hAnsi="Arial" w:eastAsia="Arial" w:cs="Arial"/>
-          <w:b w:val="0"/>
-          <w:bCs w:val="0"/>
-          <w:i w:val="0"/>
-          <w:iCs w:val="0"/>
-          <w:strike w:val="0"/>
-          <w:dstrike w:val="0"/>
-          <w:noProof w:val="0"/>
-          <w:color w:val="000000" w:themeColor="text1" w:themeTint="FF" w:themeShade="FF"/>
-          <w:sz w:val="21"/>
-          <w:szCs w:val="21"/>
-          <w:u w:val="none"/>
-          <w:lang w:val="pt-BR"/>
-        </w:rPr>
-        <w:t xml:space="preserve"> </w:t>
-      </w:r>
-      <w:r>
-        <w:rPr>
-          <w:rFonts w:ascii="Arial" w:hAnsi="Arial" w:eastAsia="Arial" w:cs="Arial"/>
-          <w:b w:val="0"/>
-          <w:bCs w:val="0"/>
-          <w:i w:val="0"/>
-          <w:iCs w:val="0"/>
-          <w:strike w:val="0"/>
-          <w:dstrike w:val="0"/>
-          <w:noProof w:val="0"/>
-          <w:color w:val="000000" w:themeColor="text1" w:themeTint="FF" w:themeShade="FF"/>
-          <w:sz w:val="21"/>
-          <w:szCs w:val="21"/>
-          <w:u w:val="none"/>
-          <w:lang w:val="pt-BR"/>
-        </w:rPr>
-        <w:t xml:space="preserve">e EAS Expo) que acionam quando se envia uma release ou </w:t>
-      </w:r>
-      <w:r>
-        <w:rPr>
-          <w:rFonts w:ascii="Arial" w:hAnsi="Arial" w:eastAsia="Arial" w:cs="Arial"/>
-          <w:b w:val="0"/>
-          <w:bCs w:val="0"/>
-          <w:i w:val="0"/>
-          <w:iCs w:val="0"/>
-          <w:strike w:val="0"/>
-          <w:dstrike w:val="0"/>
-          <w:noProof w:val="0"/>
-          <w:color w:val="000000" w:themeColor="text1" w:themeTint="FF" w:themeShade="FF"/>
-          <w:sz w:val="21"/>
-          <w:szCs w:val="21"/>
-          <w:u w:val="none"/>
-          <w:lang w:val="pt-BR"/>
-        </w:rPr>
-        <w:t>c</w:t>
-      </w:r>
-      <w:r>
-        <w:rPr>
-          <w:rFonts w:ascii="Arial" w:hAnsi="Arial" w:eastAsia="Arial" w:cs="Arial"/>
-          <w:b w:val="0"/>
-          <w:bCs w:val="0"/>
-          <w:i w:val="0"/>
-          <w:iCs w:val="0"/>
-          <w:strike w:val="0"/>
-          <w:dstrike w:val="0"/>
-          <w:noProof w:val="0"/>
-          <w:color w:val="000000" w:themeColor="text1" w:themeTint="FF" w:themeShade="FF"/>
-          <w:sz w:val="21"/>
-          <w:szCs w:val="21"/>
-          <w:u w:val="none"/>
-          <w:lang w:val="pt-BR"/>
-        </w:rPr>
-        <w:t>ommit</w:t>
-      </w:r>
-      <w:r>
-        <w:rPr>
-          <w:rFonts w:ascii="Arial" w:hAnsi="Arial" w:eastAsia="Arial" w:cs="Arial"/>
-          <w:b w:val="0"/>
-          <w:bCs w:val="0"/>
-          <w:i w:val="0"/>
-          <w:iCs w:val="0"/>
-          <w:strike w:val="0"/>
-          <w:dstrike w:val="0"/>
-          <w:noProof w:val="0"/>
-          <w:color w:val="000000" w:themeColor="text1" w:themeTint="FF" w:themeShade="FF"/>
-          <w:sz w:val="21"/>
-          <w:szCs w:val="21"/>
-          <w:u w:val="none"/>
-          <w:lang w:val="pt-BR"/>
-        </w:rPr>
-        <w:t xml:space="preserve"> </w:t>
-      </w:r>
-      <w:r>
-        <w:rPr>
-          <w:rFonts w:ascii="Arial" w:hAnsi="Arial" w:eastAsia="Arial" w:cs="Arial"/>
-          <w:b w:val="0"/>
-          <w:bCs w:val="0"/>
-          <w:i w:val="0"/>
-          <w:iCs w:val="0"/>
-          <w:strike w:val="0"/>
-          <w:dstrike w:val="0"/>
-          <w:noProof w:val="0"/>
-          <w:color w:val="000000" w:themeColor="text1" w:themeTint="FF" w:themeShade="FF"/>
-          <w:sz w:val="21"/>
-          <w:szCs w:val="21"/>
-          <w:u w:val="none"/>
-          <w:lang w:val="pt-BR"/>
-        </w:rPr>
-        <w:t xml:space="preserve">na </w:t>
-      </w:r>
-      <w:r>
-        <w:rPr>
-          <w:rFonts w:ascii="Arial" w:hAnsi="Arial" w:eastAsia="Arial" w:cs="Arial"/>
-          <w:b w:val="0"/>
-          <w:bCs w:val="0"/>
-          <w:i w:val="0"/>
-          <w:iCs w:val="0"/>
-          <w:strike w:val="0"/>
-          <w:dstrike w:val="0"/>
-          <w:noProof w:val="0"/>
-          <w:color w:val="000000" w:themeColor="text1" w:themeTint="FF" w:themeShade="FF"/>
-          <w:sz w:val="21"/>
-          <w:szCs w:val="21"/>
-          <w:u w:val="none"/>
-          <w:lang w:val="pt-BR"/>
-        </w:rPr>
-        <w:t>b</w:t>
-      </w:r>
-      <w:r>
-        <w:rPr>
-          <w:rFonts w:ascii="Arial" w:hAnsi="Arial" w:eastAsia="Arial" w:cs="Arial"/>
-          <w:b w:val="0"/>
-          <w:bCs w:val="0"/>
-          <w:i w:val="0"/>
-          <w:iCs w:val="0"/>
-          <w:strike w:val="0"/>
-          <w:dstrike w:val="0"/>
-          <w:noProof w:val="0"/>
-          <w:color w:val="000000" w:themeColor="text1" w:themeTint="FF" w:themeShade="FF"/>
-          <w:sz w:val="21"/>
-          <w:szCs w:val="21"/>
-          <w:u w:val="none"/>
-          <w:lang w:val="pt-BR"/>
-        </w:rPr>
-        <w:t>ranch</w:t>
-      </w:r>
-      <w:r>
-        <w:rPr>
-          <w:rFonts w:ascii="Arial" w:hAnsi="Arial" w:eastAsia="Arial" w:cs="Arial"/>
-          <w:b w:val="0"/>
-          <w:bCs w:val="0"/>
-          <w:i w:val="0"/>
-          <w:iCs w:val="0"/>
-          <w:strike w:val="0"/>
-          <w:dstrike w:val="0"/>
-          <w:noProof w:val="0"/>
-          <w:color w:val="000000" w:themeColor="text1" w:themeTint="FF" w:themeShade="FF"/>
-          <w:sz w:val="21"/>
-          <w:szCs w:val="21"/>
-          <w:u w:val="none"/>
-          <w:lang w:val="pt-BR"/>
-        </w:rPr>
-        <w:t xml:space="preserve"> </w:t>
-      </w:r>
-      <w:r>
-        <w:rPr>
-          <w:rFonts w:ascii="Arial" w:hAnsi="Arial" w:eastAsia="Arial" w:cs="Arial"/>
-          <w:b w:val="0"/>
-          <w:bCs w:val="0"/>
-          <w:i w:val="0"/>
-          <w:iCs w:val="0"/>
-          <w:strike w:val="0"/>
-          <w:dstrike w:val="0"/>
-          <w:noProof w:val="0"/>
-          <w:color w:val="000000" w:themeColor="text1" w:themeTint="FF" w:themeShade="FF"/>
-          <w:sz w:val="21"/>
-          <w:szCs w:val="21"/>
-          <w:u w:val="none"/>
-          <w:lang w:val="pt-BR"/>
-        </w:rPr>
-        <w:t>m</w:t>
-      </w:r>
-      <w:r>
-        <w:rPr>
-          <w:rFonts w:ascii="Arial" w:hAnsi="Arial" w:eastAsia="Arial" w:cs="Arial"/>
-          <w:b w:val="0"/>
-          <w:bCs w:val="0"/>
-          <w:i w:val="0"/>
-          <w:iCs w:val="0"/>
-          <w:strike w:val="0"/>
-          <w:dstrike w:val="0"/>
-          <w:noProof w:val="0"/>
-          <w:color w:val="000000" w:themeColor="text1" w:themeTint="FF" w:themeShade="FF"/>
-          <w:sz w:val="21"/>
-          <w:szCs w:val="21"/>
-          <w:u w:val="none"/>
-          <w:lang w:val="pt-BR"/>
-        </w:rPr>
-        <w:t>ain</w:t>
-      </w:r>
-      <w:r>
-        <w:rPr>
-          <w:rFonts w:ascii="Arial" w:hAnsi="Arial" w:eastAsia="Arial" w:cs="Arial"/>
-          <w:b w:val="0"/>
-          <w:bCs w:val="0"/>
-          <w:i w:val="0"/>
-          <w:iCs w:val="0"/>
-          <w:strike w:val="0"/>
-          <w:dstrike w:val="0"/>
-          <w:noProof w:val="0"/>
-          <w:color w:val="000000" w:themeColor="text1" w:themeTint="FF" w:themeShade="FF"/>
-          <w:sz w:val="21"/>
-          <w:szCs w:val="21"/>
-          <w:u w:val="none"/>
-          <w:lang w:val="pt-BR"/>
-        </w:rPr>
-        <w:t>.</w:t>
+        <w:t xml:space="preserve">Otimizei os envios para produção e os testes de compilação em 80%, utilizando automações com CI/CD (GitHub </w:t>
+      </w:r>
+      <w:r>
+        <w:rPr>
+          <w:rFonts w:ascii="Arial" w:hAnsi="Arial" w:eastAsia="Arial" w:cs="Arial"/>
+          <w:b w:val="0"/>
+          <w:bCs w:val="0"/>
+          <w:i w:val="0"/>
+          <w:iCs w:val="0"/>
+          <w:strike w:val="0"/>
+          <w:dstrike w:val="0"/>
+          <w:noProof w:val="0"/>
+          <w:color w:val="000000" w:themeColor="text1" w:themeTint="FF" w:themeShade="FF"/>
+          <w:sz w:val="21"/>
+          <w:szCs w:val="21"/>
+          <w:u w:val="none"/>
+          <w:lang w:val="pt-BR"/>
+        </w:rPr>
+        <w:t>Actions</w:t>
+      </w:r>
+      <w:r>
+        <w:rPr>
+          <w:rFonts w:ascii="Arial" w:hAnsi="Arial" w:eastAsia="Arial" w:cs="Arial"/>
+          <w:b w:val="0"/>
+          <w:bCs w:val="0"/>
+          <w:i w:val="0"/>
+          <w:iCs w:val="0"/>
+          <w:strike w:val="0"/>
+          <w:dstrike w:val="0"/>
+          <w:noProof w:val="0"/>
+          <w:color w:val="000000" w:themeColor="text1" w:themeTint="FF" w:themeShade="FF"/>
+          <w:sz w:val="21"/>
+          <w:szCs w:val="21"/>
+          <w:u w:val="none"/>
+          <w:lang w:val="pt-BR"/>
+        </w:rPr>
+        <w:t xml:space="preserve"> e EAS Expo) para o aplicativo Media Timer.</w:t>
       </w:r>
     </w:p>
     <w:p>
@@ -4405,61 +3631,7 @@
           <w:u w:val="none"/>
           <w:lang w:val="pt-BR"/>
         </w:rPr>
-        <w:t>A</w:t>
-      </w:r>
-      <w:r>
-        <w:rPr>
-          <w:rFonts w:ascii="Arial" w:hAnsi="Arial" w:eastAsia="Arial" w:cs="Arial"/>
-          <w:b w:val="0"/>
-          <w:bCs w:val="0"/>
-          <w:i w:val="0"/>
-          <w:iCs w:val="0"/>
-          <w:strike w:val="0"/>
-          <w:dstrike w:val="0"/>
-          <w:noProof w:val="0"/>
-          <w:color w:val="000000" w:themeColor="text1" w:themeTint="FF" w:themeShade="FF"/>
-          <w:sz w:val="21"/>
-          <w:szCs w:val="21"/>
-          <w:u w:val="none"/>
-          <w:lang w:val="pt-BR"/>
-        </w:rPr>
-        <w:t xml:space="preserve">umentei a disponibilidade para </w:t>
-      </w:r>
-      <w:r>
-        <w:rPr>
-          <w:rFonts w:ascii="Arial" w:hAnsi="Arial" w:eastAsia="Arial" w:cs="Arial"/>
-          <w:b w:val="0"/>
-          <w:bCs w:val="0"/>
-          <w:i w:val="0"/>
-          <w:iCs w:val="0"/>
-          <w:strike w:val="0"/>
-          <w:dstrike w:val="0"/>
-          <w:noProof w:val="0"/>
-          <w:color w:val="000000" w:themeColor="text1" w:themeTint="FF" w:themeShade="FF"/>
-          <w:sz w:val="21"/>
-          <w:szCs w:val="21"/>
-          <w:u w:val="none"/>
-          <w:lang w:val="pt-BR"/>
-        </w:rPr>
-        <w:t>usuários de outros países</w:t>
-      </w:r>
-      <w:r>
-        <w:rPr>
-          <w:rFonts w:ascii="Arial" w:hAnsi="Arial" w:eastAsia="Arial" w:cs="Arial"/>
-          <w:b w:val="0"/>
-          <w:bCs w:val="0"/>
-          <w:i w:val="0"/>
-          <w:iCs w:val="0"/>
-          <w:strike w:val="0"/>
-          <w:dstrike w:val="0"/>
-          <w:noProof w:val="0"/>
-          <w:color w:val="000000" w:themeColor="text1" w:themeTint="FF" w:themeShade="FF"/>
-          <w:sz w:val="21"/>
-          <w:szCs w:val="21"/>
-          <w:u w:val="none"/>
-          <w:lang w:val="pt-BR"/>
-        </w:rPr>
-        <w:t xml:space="preserve"> em 100%</w:t>
+        <w:t>Internacionalizei o aplicativo Media Timer</w:t>
       </w:r>
       <w:r>
         <w:rPr>
@@ -5742,79 +4914,7 @@
           <w:u w:val="none"/>
           <w:lang w:val="pt-BR"/>
         </w:rPr>
-        <w:t xml:space="preserve">Aplicativo fictício de e-commerce, </w:t>
-      </w:r>
-      <w:r>
-        <w:rPr>
-          <w:rFonts w:ascii="Arial" w:hAnsi="Arial" w:eastAsia="Arial" w:cs="Arial"/>
-          <w:b w:val="0"/>
-          <w:bCs w:val="0"/>
-          <w:i w:val="0"/>
-          <w:iCs w:val="0"/>
-          <w:strike w:val="0"/>
-          <w:dstrike w:val="0"/>
-          <w:noProof w:val="0"/>
-          <w:color w:val="000000" w:themeColor="text1" w:themeTint="FF" w:themeShade="FF"/>
-          <w:sz w:val="22"/>
-          <w:szCs w:val="22"/>
-          <w:u w:val="none"/>
-          <w:lang w:val="pt-BR"/>
-        </w:rPr>
-        <w:t>exclusivo</w:t>
-      </w:r>
-      <w:r>
-        <w:rPr>
-          <w:rFonts w:ascii="Arial" w:hAnsi="Arial" w:eastAsia="Arial" w:cs="Arial"/>
-          <w:b w:val="0"/>
-          <w:bCs w:val="0"/>
-          <w:i w:val="0"/>
-          <w:iCs w:val="0"/>
-          <w:strike w:val="0"/>
-          <w:dstrike w:val="0"/>
-          <w:noProof w:val="0"/>
-          <w:color w:val="000000" w:themeColor="text1" w:themeTint="FF" w:themeShade="FF"/>
-          <w:sz w:val="22"/>
-          <w:szCs w:val="22"/>
-          <w:u w:val="none"/>
-          <w:lang w:val="pt-BR"/>
-        </w:rPr>
-        <w:t xml:space="preserve"> </w:t>
-      </w:r>
-      <w:r>
-        <w:rPr>
-          <w:rFonts w:ascii="Arial" w:hAnsi="Arial" w:eastAsia="Arial" w:cs="Arial"/>
-          <w:b w:val="0"/>
-          <w:bCs w:val="0"/>
-          <w:i w:val="0"/>
-          <w:iCs w:val="0"/>
-          <w:strike w:val="0"/>
-          <w:dstrike w:val="0"/>
-          <w:noProof w:val="0"/>
-          <w:color w:val="000000" w:themeColor="text1" w:themeTint="FF" w:themeShade="FF"/>
-          <w:sz w:val="22"/>
-          <w:szCs w:val="22"/>
-          <w:u w:val="none"/>
-          <w:lang w:val="pt-BR"/>
-        </w:rPr>
-        <w:t>para</w:t>
-      </w:r>
-      <w:r>
-        <w:rPr>
-          <w:rFonts w:ascii="Arial" w:hAnsi="Arial" w:eastAsia="Arial" w:cs="Arial"/>
-          <w:b w:val="0"/>
-          <w:bCs w:val="0"/>
-          <w:i w:val="0"/>
-          <w:iCs w:val="0"/>
-          <w:strike w:val="0"/>
-          <w:dstrike w:val="0"/>
-          <w:noProof w:val="0"/>
-          <w:color w:val="000000" w:themeColor="text1" w:themeTint="FF" w:themeShade="FF"/>
-          <w:sz w:val="22"/>
-          <w:szCs w:val="22"/>
-          <w:u w:val="none"/>
-          <w:lang w:val="pt-BR"/>
-        </w:rPr>
-        <w:t xml:space="preserve"> camisetas.</w:t>
+        <w:t>Aplicativo fictício de e-commerce, desenvolvido para demonstrar domínio técnico em tecnologias modernas do mercado mobile.</w:t>
       </w:r>
     </w:p>
     <w:p>

</xml_diff>